<commit_message>
Added Comments and encryption to the controller and the PiCar
</commit_message>
<xml_diff>
--- a/FinalIoT.docx
+++ b/FinalIoT.docx
@@ -8,6 +8,11 @@
       </w:r>
     </w:p>
     <w:p>
+      <w:pPr>
+        <w:rPr>
+          <w:rStyle w:val="Hyperlink"/>
+        </w:rPr>
+      </w:pPr>
       <w:hyperlink r:id="rId4" w:history="1">
         <w:r>
           <w:rPr>
@@ -17,11 +22,7 @@
         </w:r>
       </w:hyperlink>
     </w:p>
-    <w:p>
-      <w:r>
-        <w:t>https://docs.expo.io/get-started/installation/</w:t>
-      </w:r>
-    </w:p>
+    <w:p/>
     <w:sectPr>
       <w:pgSz w:w="12240" w:h="15840"/>
       <w:pgMar w:top="1440" w:right="1440" w:bottom="1440" w:left="1440" w:header="720" w:footer="720" w:gutter="0"/>
@@ -481,6 +482,18 @@
       <w:shd w:val="clear" w:color="auto" w:fill="E1DFDD"/>
     </w:rPr>
   </w:style>
+  <w:style w:type="character" w:styleId="FollowedHyperlink">
+    <w:name w:val="FollowedHyperlink"/>
+    <w:basedOn w:val="DefaultParagraphFont"/>
+    <w:uiPriority w:val="99"/>
+    <w:semiHidden/>
+    <w:unhideWhenUsed/>
+    <w:rsid w:val="007512EE"/>
+    <w:rPr>
+      <w:color w:val="954F72" w:themeColor="followedHyperlink"/>
+      <w:u w:val="single"/>
+    </w:rPr>
+  </w:style>
 </w:styles>
 </file>
 

</xml_diff>

<commit_message>
Added Diagrams to Design Document
</commit_message>
<xml_diff>
--- a/FinalIoT.docx
+++ b/FinalIoT.docx
@@ -2,6 +2,944 @@
 <file path=word/document.xml><?xml version="1.0" encoding="utf-8"?>
 <w:document xmlns:wpc="http://schemas.microsoft.com/office/word/2010/wordprocessingCanvas" xmlns:cx="http://schemas.microsoft.com/office/drawing/2014/chartex" xmlns:cx1="http://schemas.microsoft.com/office/drawing/2015/9/8/chartex" xmlns:cx2="http://schemas.microsoft.com/office/drawing/2015/10/21/chartex" xmlns:cx3="http://schemas.microsoft.com/office/drawing/2016/5/9/chartex" xmlns:cx4="http://schemas.microsoft.com/office/drawing/2016/5/10/chartex" xmlns:cx5="http://schemas.microsoft.com/office/drawing/2016/5/11/chartex" xmlns:cx6="http://schemas.microsoft.com/office/drawing/2016/5/12/chartex" xmlns:cx7="http://schemas.microsoft.com/office/drawing/2016/5/13/chartex" xmlns:cx8="http://schemas.microsoft.com/office/drawing/2016/5/14/chartex" xmlns:mc="http://schemas.openxmlformats.org/markup-compatibility/2006" xmlns:aink="http://schemas.microsoft.com/office/drawing/2016/ink" xmlns:am3d="http://schemas.microsoft.com/office/drawing/2017/model3d" xmlns:o="urn:schemas-microsoft-com:office:office" xmlns:r="http://schemas.openxmlformats.org/officeDocument/2006/relationships" xmlns:m="http://schemas.openxmlformats.org/officeDocument/2006/math" xmlns:v="urn:schemas-microsoft-com:vml" xmlns:wp14="http://schemas.microsoft.com/office/word/2010/wordprocessingDrawing" xmlns:wp="http://schemas.openxmlformats.org/drawingml/2006/wordprocessingDrawing" xmlns:w10="urn:schemas-microsoft-com:office:word" xmlns:w="http://schemas.openxmlformats.org/wordprocessingml/2006/main" xmlns:w14="http://schemas.microsoft.com/office/word/2010/wordml" xmlns:w15="http://schemas.microsoft.com/office/word/2012/wordml" xmlns:w16cex="http://schemas.microsoft.com/office/word/2018/wordml/cex" xmlns:w16cid="http://schemas.microsoft.com/office/word/2016/wordml/cid" xmlns:w16="http://schemas.microsoft.com/office/word/2018/wordml" xmlns:w16se="http://schemas.microsoft.com/office/word/2015/wordml/symex" xmlns:wpg="http://schemas.microsoft.com/office/word/2010/wordprocessingGroup" xmlns:wpi="http://schemas.microsoft.com/office/word/2010/wordprocessingInk" xmlns:wne="http://schemas.microsoft.com/office/word/2006/wordml" xmlns:wps="http://schemas.microsoft.com/office/word/2010/wordprocessingShape" mc:Ignorable="w14 w15 w16se w16cid w16 w16cex wp14">
   <w:body>
+    <w:sdt>
+      <w:sdtPr>
+        <w:id w:val="-2126992452"/>
+        <w:docPartObj>
+          <w:docPartGallery w:val="Cover Pages"/>
+          <w:docPartUnique/>
+        </w:docPartObj>
+      </w:sdtPr>
+      <w:sdtEndPr>
+        <w:rPr>
+          <w:rFonts w:eastAsiaTheme="minorEastAsia"/>
+          <w:color w:val="FFFFFF" w:themeColor="background1"/>
+          <w:sz w:val="48"/>
+          <w:szCs w:val="48"/>
+        </w:rPr>
+      </w:sdtEndPr>
+      <w:sdtContent>
+        <w:p/>
+        <w:p>
+          <w:pPr>
+            <w:rPr>
+              <w:rFonts w:eastAsiaTheme="minorEastAsia"/>
+              <w:color w:val="FFFFFF" w:themeColor="background1"/>
+              <w:sz w:val="48"/>
+              <w:szCs w:val="48"/>
+            </w:rPr>
+          </w:pPr>
+          <w:r>
+            <w:rPr>
+              <w:noProof/>
+            </w:rPr>
+            <w:drawing>
+              <wp:anchor distT="0" distB="0" distL="114300" distR="114300" simplePos="0" relativeHeight="251658240" behindDoc="1" locked="0" layoutInCell="1" allowOverlap="1" wp14:anchorId="1033AC5F" wp14:editId="0441800B">
+                <wp:simplePos x="0" y="0"/>
+                <wp:positionH relativeFrom="margin">
+                  <wp:align>center</wp:align>
+                </wp:positionH>
+                <wp:positionV relativeFrom="paragraph">
+                  <wp:posOffset>396875</wp:posOffset>
+                </wp:positionV>
+                <wp:extent cx="4133850" cy="3105150"/>
+                <wp:effectExtent l="76200" t="76200" r="76200" b="1181100"/>
+                <wp:wrapTight wrapText="bothSides">
+                  <wp:wrapPolygon edited="0">
+                    <wp:start x="8959" y="-530"/>
+                    <wp:lineTo x="3982" y="-265"/>
+                    <wp:lineTo x="3982" y="1855"/>
+                    <wp:lineTo x="1891" y="1855"/>
+                    <wp:lineTo x="1891" y="3975"/>
+                    <wp:lineTo x="597" y="3975"/>
+                    <wp:lineTo x="597" y="6096"/>
+                    <wp:lineTo x="-100" y="6096"/>
+                    <wp:lineTo x="-398" y="10336"/>
+                    <wp:lineTo x="-299" y="14312"/>
+                    <wp:lineTo x="299" y="14577"/>
+                    <wp:lineTo x="1294" y="16697"/>
+                    <wp:lineTo x="2887" y="18817"/>
+                    <wp:lineTo x="2986" y="18817"/>
+                    <wp:lineTo x="6171" y="20937"/>
+                    <wp:lineTo x="3384" y="22263"/>
+                    <wp:lineTo x="3384" y="23058"/>
+                    <wp:lineTo x="995" y="23058"/>
+                    <wp:lineTo x="896" y="26636"/>
+                    <wp:lineTo x="1294" y="27298"/>
+                    <wp:lineTo x="1294" y="27563"/>
+                    <wp:lineTo x="6570" y="29418"/>
+                    <wp:lineTo x="7167" y="29683"/>
+                    <wp:lineTo x="14433" y="29683"/>
+                    <wp:lineTo x="14533" y="29418"/>
+                    <wp:lineTo x="20306" y="27298"/>
+                    <wp:lineTo x="20605" y="25310"/>
+                    <wp:lineTo x="20704" y="24383"/>
+                    <wp:lineTo x="19112" y="23058"/>
+                    <wp:lineTo x="15329" y="20937"/>
+                    <wp:lineTo x="18514" y="18817"/>
+                    <wp:lineTo x="18614" y="18817"/>
+                    <wp:lineTo x="20306" y="16697"/>
+                    <wp:lineTo x="21301" y="14577"/>
+                    <wp:lineTo x="21799" y="12456"/>
+                    <wp:lineTo x="21899" y="10336"/>
+                    <wp:lineTo x="21600" y="8216"/>
+                    <wp:lineTo x="20903" y="6096"/>
+                    <wp:lineTo x="19709" y="3843"/>
+                    <wp:lineTo x="15727" y="-265"/>
+                    <wp:lineTo x="12442" y="-530"/>
+                    <wp:lineTo x="8959" y="-530"/>
+                  </wp:wrapPolygon>
+                </wp:wrapTight>
+                <wp:docPr id="1" name="Picture 1"/>
+                <wp:cNvGraphicFramePr>
+                  <a:graphicFrameLocks xmlns:a="http://schemas.openxmlformats.org/drawingml/2006/main" noChangeAspect="1"/>
+                </wp:cNvGraphicFramePr>
+                <a:graphic xmlns:a="http://schemas.openxmlformats.org/drawingml/2006/main">
+                  <a:graphicData uri="http://schemas.openxmlformats.org/drawingml/2006/picture">
+                    <pic:pic xmlns:pic="http://schemas.openxmlformats.org/drawingml/2006/picture">
+                      <pic:nvPicPr>
+                        <pic:cNvPr id="0" name="Picture 1"/>
+                        <pic:cNvPicPr>
+                          <a:picLocks noChangeAspect="1" noChangeArrowheads="1"/>
+                        </pic:cNvPicPr>
+                      </pic:nvPicPr>
+                      <pic:blipFill rotWithShape="1">
+                        <a:blip r:embed="rId6" cstate="print">
+                          <a:extLst>
+                            <a:ext uri="{28A0092B-C50C-407E-A947-70E740481C1C}">
+                              <a14:useLocalDpi xmlns:a14="http://schemas.microsoft.com/office/drawing/2010/main" val="0"/>
+                            </a:ext>
+                          </a:extLst>
+                        </a:blip>
+                        <a:srcRect l="6891" r="23558" b="7122"/>
+                        <a:stretch/>
+                      </pic:blipFill>
+                      <pic:spPr bwMode="auto">
+                        <a:xfrm>
+                          <a:off x="0" y="0"/>
+                          <a:ext cx="4133850" cy="3105150"/>
+                        </a:xfrm>
+                        <a:prstGeom prst="ellipse">
+                          <a:avLst/>
+                        </a:prstGeom>
+                        <a:ln w="63500" cap="rnd">
+                          <a:solidFill>
+                            <a:srgbClr val="333333"/>
+                          </a:solidFill>
+                        </a:ln>
+                        <a:effectLst>
+                          <a:outerShdw blurRad="381000" dist="292100" dir="5400000" sx="-80000" sy="-18000" rotWithShape="0">
+                            <a:srgbClr val="000000">
+                              <a:alpha val="22000"/>
+                            </a:srgbClr>
+                          </a:outerShdw>
+                        </a:effectLst>
+                        <a:scene3d>
+                          <a:camera prst="orthographicFront"/>
+                          <a:lightRig rig="contrasting" dir="t">
+                            <a:rot lat="0" lon="0" rev="3000000"/>
+                          </a:lightRig>
+                        </a:scene3d>
+                        <a:sp3d contourW="7620">
+                          <a:bevelT w="95250" h="31750"/>
+                          <a:contourClr>
+                            <a:srgbClr val="333333"/>
+                          </a:contourClr>
+                        </a:sp3d>
+                        <a:extLst>
+                          <a:ext uri="{53640926-AAD7-44D8-BBD7-CCE9431645EC}">
+                            <a14:shadowObscured xmlns:a14="http://schemas.microsoft.com/office/drawing/2010/main"/>
+                          </a:ext>
+                        </a:extLst>
+                      </pic:spPr>
+                    </pic:pic>
+                  </a:graphicData>
+                </a:graphic>
+              </wp:anchor>
+            </w:drawing>
+          </w:r>
+          <w:r>
+            <w:rPr>
+              <w:noProof/>
+            </w:rPr>
+            <mc:AlternateContent>
+              <mc:Choice Requires="wpg">
+                <w:drawing>
+                  <wp:anchor distT="0" distB="0" distL="114300" distR="114300" simplePos="0" relativeHeight="251662336" behindDoc="1" locked="0" layoutInCell="1" allowOverlap="1" wp14:anchorId="1FD141DA" wp14:editId="39D7FF45">
+                    <wp:simplePos x="0" y="0"/>
+                    <wp:positionH relativeFrom="margin">
+                      <wp:align>center</wp:align>
+                    </wp:positionH>
+                    <mc:AlternateContent>
+                      <mc:Choice Requires="wp14">
+                        <wp:positionV relativeFrom="page">
+                          <wp14:pctPosVOffset>4500</wp14:pctPosVOffset>
+                        </wp:positionV>
+                      </mc:Choice>
+                      <mc:Fallback>
+                        <wp:positionV relativeFrom="page">
+                          <wp:posOffset>452120</wp:posOffset>
+                        </wp:positionV>
+                      </mc:Fallback>
+                    </mc:AlternateContent>
+                    <wp:extent cx="6858000" cy="7068185"/>
+                    <wp:effectExtent l="0" t="0" r="0" b="0"/>
+                    <wp:wrapNone/>
+                    <wp:docPr id="125" name="Group 125"/>
+                    <wp:cNvGraphicFramePr>
+                      <a:graphicFrameLocks xmlns:a="http://schemas.openxmlformats.org/drawingml/2006/main" noChangeAspect="1"/>
+                    </wp:cNvGraphicFramePr>
+                    <a:graphic xmlns:a="http://schemas.openxmlformats.org/drawingml/2006/main">
+                      <a:graphicData uri="http://schemas.microsoft.com/office/word/2010/wordprocessingGroup">
+                        <wpg:wgp>
+                          <wpg:cNvGrpSpPr>
+                            <a:grpSpLocks noChangeAspect="1"/>
+                          </wpg:cNvGrpSpPr>
+                          <wpg:grpSpPr>
+                            <a:xfrm>
+                              <a:off x="0" y="0"/>
+                              <a:ext cx="6858000" cy="7068312"/>
+                              <a:chOff x="0" y="0"/>
+                              <a:chExt cx="5561330" cy="5404485"/>
+                            </a:xfrm>
+                          </wpg:grpSpPr>
+                          <wps:wsp>
+                            <wps:cNvPr id="126" name="Freeform 10"/>
+                            <wps:cNvSpPr>
+                              <a:spLocks/>
+                            </wps:cNvSpPr>
+                            <wps:spPr bwMode="auto">
+                              <a:xfrm>
+                                <a:off x="0" y="0"/>
+                                <a:ext cx="5557520" cy="5404485"/>
+                              </a:xfrm>
+                              <a:custGeom>
+                                <a:avLst/>
+                                <a:gdLst>
+                                  <a:gd name="T0" fmla="*/ 0 w 720"/>
+                                  <a:gd name="T1" fmla="*/ 0 h 700"/>
+                                  <a:gd name="T2" fmla="*/ 0 w 720"/>
+                                  <a:gd name="T3" fmla="*/ 644 h 700"/>
+                                  <a:gd name="T4" fmla="*/ 113 w 720"/>
+                                  <a:gd name="T5" fmla="*/ 665 h 700"/>
+                                  <a:gd name="T6" fmla="*/ 720 w 720"/>
+                                  <a:gd name="T7" fmla="*/ 644 h 700"/>
+                                  <a:gd name="T8" fmla="*/ 720 w 720"/>
+                                  <a:gd name="T9" fmla="*/ 617 h 700"/>
+                                  <a:gd name="T10" fmla="*/ 720 w 720"/>
+                                  <a:gd name="T11" fmla="*/ 0 h 700"/>
+                                  <a:gd name="T12" fmla="*/ 0 w 720"/>
+                                  <a:gd name="T13" fmla="*/ 0 h 700"/>
+                                </a:gdLst>
+                                <a:ahLst/>
+                                <a:cxnLst>
+                                  <a:cxn ang="0">
+                                    <a:pos x="T0" y="T1"/>
+                                  </a:cxn>
+                                  <a:cxn ang="0">
+                                    <a:pos x="T2" y="T3"/>
+                                  </a:cxn>
+                                  <a:cxn ang="0">
+                                    <a:pos x="T4" y="T5"/>
+                                  </a:cxn>
+                                  <a:cxn ang="0">
+                                    <a:pos x="T6" y="T7"/>
+                                  </a:cxn>
+                                  <a:cxn ang="0">
+                                    <a:pos x="T8" y="T9"/>
+                                  </a:cxn>
+                                  <a:cxn ang="0">
+                                    <a:pos x="T10" y="T11"/>
+                                  </a:cxn>
+                                  <a:cxn ang="0">
+                                    <a:pos x="T12" y="T13"/>
+                                  </a:cxn>
+                                </a:cxnLst>
+                                <a:rect l="0" t="0" r="r" b="b"/>
+                                <a:pathLst>
+                                  <a:path w="720" h="700">
+                                    <a:moveTo>
+                                      <a:pt x="0" y="0"/>
+                                    </a:moveTo>
+                                    <a:cubicBezTo>
+                                      <a:pt x="0" y="644"/>
+                                      <a:pt x="0" y="644"/>
+                                      <a:pt x="0" y="644"/>
+                                    </a:cubicBezTo>
+                                    <a:cubicBezTo>
+                                      <a:pt x="23" y="650"/>
+                                      <a:pt x="62" y="658"/>
+                                      <a:pt x="113" y="665"/>
+                                    </a:cubicBezTo>
+                                    <a:cubicBezTo>
+                                      <a:pt x="250" y="685"/>
+                                      <a:pt x="476" y="700"/>
+                                      <a:pt x="720" y="644"/>
+                                    </a:cubicBezTo>
+                                    <a:cubicBezTo>
+                                      <a:pt x="720" y="617"/>
+                                      <a:pt x="720" y="617"/>
+                                      <a:pt x="720" y="617"/>
+                                    </a:cubicBezTo>
+                                    <a:cubicBezTo>
+                                      <a:pt x="720" y="0"/>
+                                      <a:pt x="720" y="0"/>
+                                      <a:pt x="720" y="0"/>
+                                    </a:cubicBezTo>
+                                    <a:cubicBezTo>
+                                      <a:pt x="0" y="0"/>
+                                      <a:pt x="0" y="0"/>
+                                      <a:pt x="0" y="0"/>
+                                    </a:cubicBezTo>
+                                  </a:path>
+                                </a:pathLst>
+                              </a:custGeom>
+                              <a:ln>
+                                <a:noFill/>
+                              </a:ln>
+                            </wps:spPr>
+                            <wps:style>
+                              <a:lnRef idx="0">
+                                <a:scrgbClr r="0" g="0" b="0"/>
+                              </a:lnRef>
+                              <a:fillRef idx="1003">
+                                <a:schemeClr val="dk2"/>
+                              </a:fillRef>
+                              <a:effectRef idx="0">
+                                <a:scrgbClr r="0" g="0" b="0"/>
+                              </a:effectRef>
+                              <a:fontRef idx="major"/>
+                            </wps:style>
+                            <wps:txbx>
+                              <w:txbxContent>
+                                <w:p>
+                                  <w:pPr>
+                                    <w:rPr>
+                                      <w:color w:val="FFFFFF" w:themeColor="background1"/>
+                                      <w:sz w:val="72"/>
+                                      <w:szCs w:val="72"/>
+                                    </w:rPr>
+                                  </w:pPr>
+                                  <w:sdt>
+                                    <w:sdtPr>
+                                      <w:rPr>
+                                        <w:color w:val="FFFFFF" w:themeColor="background1"/>
+                                        <w:sz w:val="72"/>
+                                        <w:szCs w:val="72"/>
+                                      </w:rPr>
+                                      <w:alias w:val="Title"/>
+                                      <w:tag w:val=""/>
+                                      <w:id w:val="-554696155"/>
+                                      <w:dataBinding w:prefixMappings="xmlns:ns0='http://purl.org/dc/elements/1.1/' xmlns:ns1='http://schemas.openxmlformats.org/package/2006/metadata/core-properties' " w:xpath="/ns1:coreProperties[1]/ns0:title[1]" w:storeItemID="{6C3C8BC8-F283-45AE-878A-BAB7291924A1}"/>
+                                      <w:text/>
+                                    </w:sdtPr>
+                                    <w:sdtContent>
+                                      <w:r>
+                                        <w:rPr>
+                                          <w:color w:val="FFFFFF" w:themeColor="background1"/>
+                                          <w:sz w:val="72"/>
+                                          <w:szCs w:val="72"/>
+                                        </w:rPr>
+                                        <w:t>PiCar</w:t>
+                                      </w:r>
+                                    </w:sdtContent>
+                                  </w:sdt>
+                                </w:p>
+                              </w:txbxContent>
+                            </wps:txbx>
+                            <wps:bodyPr rot="0" vert="horz" wrap="square" lIns="914400" tIns="1097280" rIns="1097280" bIns="1097280" anchor="b" anchorCtr="0" upright="1">
+                              <a:noAutofit/>
+                            </wps:bodyPr>
+                          </wps:wsp>
+                          <wps:wsp>
+                            <wps:cNvPr id="127" name="Freeform 11"/>
+                            <wps:cNvSpPr>
+                              <a:spLocks/>
+                            </wps:cNvSpPr>
+                            <wps:spPr bwMode="auto">
+                              <a:xfrm>
+                                <a:off x="876300" y="4769783"/>
+                                <a:ext cx="4685030" cy="509905"/>
+                              </a:xfrm>
+                              <a:custGeom>
+                                <a:avLst/>
+                                <a:gdLst>
+                                  <a:gd name="T0" fmla="*/ 607 w 607"/>
+                                  <a:gd name="T1" fmla="*/ 0 h 66"/>
+                                  <a:gd name="T2" fmla="*/ 176 w 607"/>
+                                  <a:gd name="T3" fmla="*/ 57 h 66"/>
+                                  <a:gd name="T4" fmla="*/ 0 w 607"/>
+                                  <a:gd name="T5" fmla="*/ 48 h 66"/>
+                                  <a:gd name="T6" fmla="*/ 251 w 607"/>
+                                  <a:gd name="T7" fmla="*/ 66 h 66"/>
+                                  <a:gd name="T8" fmla="*/ 607 w 607"/>
+                                  <a:gd name="T9" fmla="*/ 27 h 66"/>
+                                  <a:gd name="T10" fmla="*/ 607 w 607"/>
+                                  <a:gd name="T11" fmla="*/ 0 h 66"/>
+                                </a:gdLst>
+                                <a:ahLst/>
+                                <a:cxnLst>
+                                  <a:cxn ang="0">
+                                    <a:pos x="T0" y="T1"/>
+                                  </a:cxn>
+                                  <a:cxn ang="0">
+                                    <a:pos x="T2" y="T3"/>
+                                  </a:cxn>
+                                  <a:cxn ang="0">
+                                    <a:pos x="T4" y="T5"/>
+                                  </a:cxn>
+                                  <a:cxn ang="0">
+                                    <a:pos x="T6" y="T7"/>
+                                  </a:cxn>
+                                  <a:cxn ang="0">
+                                    <a:pos x="T8" y="T9"/>
+                                  </a:cxn>
+                                  <a:cxn ang="0">
+                                    <a:pos x="T10" y="T11"/>
+                                  </a:cxn>
+                                </a:cxnLst>
+                                <a:rect l="0" t="0" r="r" b="b"/>
+                                <a:pathLst>
+                                  <a:path w="607" h="66">
+                                    <a:moveTo>
+                                      <a:pt x="607" y="0"/>
+                                    </a:moveTo>
+                                    <a:cubicBezTo>
+                                      <a:pt x="450" y="44"/>
+                                      <a:pt x="300" y="57"/>
+                                      <a:pt x="176" y="57"/>
+                                    </a:cubicBezTo>
+                                    <a:cubicBezTo>
+                                      <a:pt x="109" y="57"/>
+                                      <a:pt x="49" y="53"/>
+                                      <a:pt x="0" y="48"/>
+                                    </a:cubicBezTo>
+                                    <a:cubicBezTo>
+                                      <a:pt x="66" y="58"/>
+                                      <a:pt x="152" y="66"/>
+                                      <a:pt x="251" y="66"/>
+                                    </a:cubicBezTo>
+                                    <a:cubicBezTo>
+                                      <a:pt x="358" y="66"/>
+                                      <a:pt x="480" y="56"/>
+                                      <a:pt x="607" y="27"/>
+                                    </a:cubicBezTo>
+                                    <a:cubicBezTo>
+                                      <a:pt x="607" y="0"/>
+                                      <a:pt x="607" y="0"/>
+                                      <a:pt x="607" y="0"/>
+                                    </a:cubicBezTo>
+                                  </a:path>
+                                </a:pathLst>
+                              </a:custGeom>
+                              <a:solidFill>
+                                <a:schemeClr val="bg1">
+                                  <a:alpha val="30000"/>
+                                </a:schemeClr>
+                              </a:solidFill>
+                              <a:ln>
+                                <a:noFill/>
+                              </a:ln>
+                              <a:extLst>
+                                <a:ext uri="{91240B29-F687-4F45-9708-019B960494DF}">
+                                  <a14:hiddenLine xmlns:a14="http://schemas.microsoft.com/office/drawing/2010/main" w="9525">
+                                    <a:solidFill>
+                                      <a:srgbClr val="000000"/>
+                                    </a:solidFill>
+                                    <a:round/>
+                                    <a:headEnd/>
+                                    <a:tailEnd/>
+                                  </a14:hiddenLine>
+                                </a:ext>
+                              </a:extLst>
+                            </wps:spPr>
+                            <wps:bodyPr rot="0" vert="horz" wrap="square" lIns="91440" tIns="45720" rIns="91440" bIns="45720" anchor="b" anchorCtr="0" upright="1">
+                              <a:noAutofit/>
+                            </wps:bodyPr>
+                          </wps:wsp>
+                        </wpg:wgp>
+                      </a:graphicData>
+                    </a:graphic>
+                    <wp14:sizeRelH relativeFrom="margin">
+                      <wp14:pctWidth>115400</wp14:pctWidth>
+                    </wp14:sizeRelH>
+                    <wp14:sizeRelV relativeFrom="page">
+                      <wp14:pctHeight>67000</wp14:pctHeight>
+                    </wp14:sizeRelV>
+                  </wp:anchor>
+                </w:drawing>
+              </mc:Choice>
+              <mc:Fallback>
+                <w:pict>
+                  <v:group w14:anchorId="1FD141DA" id="Group 125" o:spid="_x0000_s1026" style="position:absolute;margin-left:0;margin-top:0;width:540pt;height:556.55pt;z-index:-251654144;mso-width-percent:1154;mso-height-percent:670;mso-top-percent:45;mso-position-horizontal:center;mso-position-horizontal-relative:margin;mso-position-vertical-relative:page;mso-width-percent:1154;mso-height-percent:670;mso-top-percent:45;mso-width-relative:margin" coordsize="55613,54044" o:gfxdata="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">
+                    <o:lock v:ext="edit" aspectratio="t"/>
+                    <v:shape id="Freeform 10" o:spid="_x0000_s1027" style="position:absolute;width:55575;height:54044;visibility:visible;mso-wrap-style:square;v-text-anchor:bottom" coordsize="720,700" o:spt="100" o:gfxdata="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" adj="-11796480,,5400" path="m,c,644,,644,,644v23,6,62,14,113,21c250,685,476,700,720,644v,-27,,-27,,-27c720,,720,,720,,,,,,,e" fillcolor="#4d5f78 [2994]" stroked="f">
+                      <v:fill color2="#2a3442 [2018]" rotate="t" colors="0 #5d6d85;.5 #485972;1 #334258" focus="100%" type="gradient">
+                        <o:fill v:ext="view" type="gradientUnscaled"/>
+                      </v:fill>
+                      <v:stroke joinstyle="miter"/>
+                      <v:formulas/>
+                      <v:path arrowok="t" o:connecttype="custom" o:connectlocs="0,0;0,4972126;872222,5134261;5557520,4972126;5557520,4763667;5557520,0;0,0" o:connectangles="0,0,0,0,0,0,0" textboxrect="0,0,720,700"/>
+                      <v:textbox inset="1in,86.4pt,86.4pt,86.4pt">
+                        <w:txbxContent>
+                          <w:p>
+                            <w:pPr>
+                              <w:rPr>
+                                <w:color w:val="FFFFFF" w:themeColor="background1"/>
+                                <w:sz w:val="72"/>
+                                <w:szCs w:val="72"/>
+                              </w:rPr>
+                            </w:pPr>
+                            <w:sdt>
+                              <w:sdtPr>
+                                <w:rPr>
+                                  <w:color w:val="FFFFFF" w:themeColor="background1"/>
+                                  <w:sz w:val="72"/>
+                                  <w:szCs w:val="72"/>
+                                </w:rPr>
+                                <w:alias w:val="Title"/>
+                                <w:tag w:val=""/>
+                                <w:id w:val="-554696155"/>
+                                <w:dataBinding w:prefixMappings="xmlns:ns0='http://purl.org/dc/elements/1.1/' xmlns:ns1='http://schemas.openxmlformats.org/package/2006/metadata/core-properties' " w:xpath="/ns1:coreProperties[1]/ns0:title[1]" w:storeItemID="{6C3C8BC8-F283-45AE-878A-BAB7291924A1}"/>
+                                <w:text/>
+                              </w:sdtPr>
+                              <w:sdtContent>
+                                <w:r>
+                                  <w:rPr>
+                                    <w:color w:val="FFFFFF" w:themeColor="background1"/>
+                                    <w:sz w:val="72"/>
+                                    <w:szCs w:val="72"/>
+                                  </w:rPr>
+                                  <w:t>PiCar</w:t>
+                                </w:r>
+                              </w:sdtContent>
+                            </w:sdt>
+                          </w:p>
+                        </w:txbxContent>
+                      </v:textbox>
+                    </v:shape>
+                    <v:shape id="Freeform 11" o:spid="_x0000_s1028" style="position:absolute;left:8763;top:47697;width:46850;height:5099;visibility:visible;mso-wrap-style:square;v-text-anchor:bottom" coordsize="607,66" o:gfxdata="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" path="m607,c450,44,300,57,176,57,109,57,49,53,,48,66,58,152,66,251,66,358,66,480,56,607,27,607,,607,,607,e" fillcolor="white [3212]" stroked="f">
+                      <v:fill opacity="19789f"/>
+                      <v:path arrowok="t" o:connecttype="custom" o:connectlocs="4685030,0;1358427,440373;0,370840;1937302,509905;4685030,208598;4685030,0" o:connectangles="0,0,0,0,0,0"/>
+                    </v:shape>
+                    <w10:wrap anchorx="margin" anchory="page"/>
+                  </v:group>
+                </w:pict>
+              </mc:Fallback>
+            </mc:AlternateContent>
+          </w:r>
+          <w:r>
+            <w:rPr>
+              <w:noProof/>
+            </w:rPr>
+            <mc:AlternateContent>
+              <mc:Choice Requires="wps">
+                <w:drawing>
+                  <wp:anchor distT="0" distB="0" distL="114300" distR="114300" simplePos="0" relativeHeight="251664384" behindDoc="0" locked="0" layoutInCell="1" allowOverlap="1" wp14:anchorId="51168FB1" wp14:editId="035F0F8A">
+                    <wp:simplePos x="0" y="0"/>
+                    <wp:positionH relativeFrom="page">
+                      <wp:align>center</wp:align>
+                    </wp:positionH>
+                    <mc:AlternateContent>
+                      <mc:Choice Requires="wp14">
+                        <wp:positionV relativeFrom="page">
+                          <wp14:pctPosVOffset>79000</wp14:pctPosVOffset>
+                        </wp:positionV>
+                      </mc:Choice>
+                      <mc:Fallback>
+                        <wp:positionV relativeFrom="page">
+                          <wp:posOffset>7945755</wp:posOffset>
+                        </wp:positionV>
+                      </mc:Fallback>
+                    </mc:AlternateContent>
+                    <wp:extent cx="5753100" cy="484632"/>
+                    <wp:effectExtent l="0" t="0" r="0" b="7620"/>
+                    <wp:wrapSquare wrapText="bothSides"/>
+                    <wp:docPr id="129" name="Text Box 129"/>
+                    <wp:cNvGraphicFramePr/>
+                    <a:graphic xmlns:a="http://schemas.openxmlformats.org/drawingml/2006/main">
+                      <a:graphicData uri="http://schemas.microsoft.com/office/word/2010/wordprocessingShape">
+                        <wps:wsp>
+                          <wps:cNvSpPr txBox="1"/>
+                          <wps:spPr>
+                            <a:xfrm>
+                              <a:off x="0" y="0"/>
+                              <a:ext cx="5753100" cy="484632"/>
+                            </a:xfrm>
+                            <a:prstGeom prst="rect">
+                              <a:avLst/>
+                            </a:prstGeom>
+                            <a:noFill/>
+                            <a:ln w="6350">
+                              <a:noFill/>
+                            </a:ln>
+                            <a:effectLst/>
+                          </wps:spPr>
+                          <wps:style>
+                            <a:lnRef idx="0">
+                              <a:schemeClr val="accent1"/>
+                            </a:lnRef>
+                            <a:fillRef idx="0">
+                              <a:schemeClr val="accent1"/>
+                            </a:fillRef>
+                            <a:effectRef idx="0">
+                              <a:schemeClr val="accent1"/>
+                            </a:effectRef>
+                            <a:fontRef idx="minor">
+                              <a:schemeClr val="dk1"/>
+                            </a:fontRef>
+                          </wps:style>
+                          <wps:txbx>
+                            <w:txbxContent>
+                              <w:sdt>
+                                <w:sdtPr>
+                                  <w:rPr>
+                                    <w:caps/>
+                                    <w:color w:val="4472C4" w:themeColor="accent1"/>
+                                    <w:sz w:val="28"/>
+                                    <w:szCs w:val="28"/>
+                                  </w:rPr>
+                                  <w:alias w:val="Subtitle"/>
+                                  <w:tag w:val=""/>
+                                  <w:id w:val="-1452929454"/>
+                                  <w:dataBinding w:prefixMappings="xmlns:ns0='http://purl.org/dc/elements/1.1/' xmlns:ns1='http://schemas.openxmlformats.org/package/2006/metadata/core-properties' " w:xpath="/ns1:coreProperties[1]/ns0:subject[1]" w:storeItemID="{6C3C8BC8-F283-45AE-878A-BAB7291924A1}"/>
+                                  <w:text/>
+                                </w:sdtPr>
+                                <w:sdtContent>
+                                  <w:p>
+                                    <w:pPr>
+                                      <w:pStyle w:val="NoSpacing"/>
+                                      <w:spacing w:before="40" w:after="40"/>
+                                      <w:rPr>
+                                        <w:caps/>
+                                        <w:color w:val="4472C4" w:themeColor="accent1"/>
+                                        <w:sz w:val="28"/>
+                                        <w:szCs w:val="28"/>
+                                      </w:rPr>
+                                    </w:pPr>
+                                    <w:r>
+                                      <w:rPr>
+                                        <w:caps/>
+                                        <w:color w:val="4472C4" w:themeColor="accent1"/>
+                                        <w:sz w:val="28"/>
+                                        <w:szCs w:val="28"/>
+                                      </w:rPr>
+                                      <w:t>A Wi-Fi Controlled Car Using a Raspberry Pi                Created By: Alexander Wittman                               Instructor: David Tarnoff                                                      Class: CSCI 4677-901</w:t>
+                                    </w:r>
+                                  </w:p>
+                                </w:sdtContent>
+                              </w:sdt>
+                              <w:p>
+                                <w:pPr>
+                                  <w:pStyle w:val="NoSpacing"/>
+                                  <w:spacing w:before="40" w:after="40"/>
+                                  <w:rPr>
+                                    <w:caps/>
+                                    <w:color w:val="5B9BD5" w:themeColor="accent5"/>
+                                    <w:sz w:val="24"/>
+                                    <w:szCs w:val="24"/>
+                                  </w:rPr>
+                                </w:pPr>
+                              </w:p>
+                            </w:txbxContent>
+                          </wps:txbx>
+                          <wps:bodyPr rot="0" spcFirstLastPara="0" vertOverflow="overflow" horzOverflow="overflow" vert="horz" wrap="square" lIns="914400" tIns="0" rIns="1097280" bIns="0" numCol="1" spcCol="0" rtlCol="0" fromWordArt="0" anchor="t" anchorCtr="0" forceAA="0" compatLnSpc="1">
+                            <a:prstTxWarp prst="textNoShape">
+                              <a:avLst/>
+                            </a:prstTxWarp>
+                            <a:spAutoFit/>
+                          </wps:bodyPr>
+                        </wps:wsp>
+                      </a:graphicData>
+                    </a:graphic>
+                    <wp14:sizeRelH relativeFrom="margin">
+                      <wp14:pctWidth>115400</wp14:pctWidth>
+                    </wp14:sizeRelH>
+                    <wp14:sizeRelV relativeFrom="margin">
+                      <wp14:pctHeight>0</wp14:pctHeight>
+                    </wp14:sizeRelV>
+                  </wp:anchor>
+                </w:drawing>
+              </mc:Choice>
+              <mc:Fallback>
+                <w:pict>
+                  <v:shapetype w14:anchorId="51168FB1" id="_x0000_t202" coordsize="21600,21600" o:spt="202" path="m,l,21600r21600,l21600,xe">
+                    <v:stroke joinstyle="miter"/>
+                    <v:path gradientshapeok="t" o:connecttype="rect"/>
+                  </v:shapetype>
+                  <v:shape id="Text Box 129" o:spid="_x0000_s1029" type="#_x0000_t202" style="position:absolute;margin-left:0;margin-top:0;width:453pt;height:38.15pt;z-index:251664384;visibility:visible;mso-wrap-style:square;mso-width-percent:1154;mso-height-percent:0;mso-top-percent:790;mso-wrap-distance-left:9pt;mso-wrap-distance-top:0;mso-wrap-distance-right:9pt;mso-wrap-distance-bottom:0;mso-position-horizontal:center;mso-position-horizontal-relative:page;mso-position-vertical-relative:page;mso-width-percent:1154;mso-height-percent:0;mso-top-percent:790;mso-width-relative:margin;mso-height-relative:margin;v-text-anchor:top" o:gfxdata="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" filled="f" stroked="f" strokeweight=".5pt">
+                    <v:textbox style="mso-fit-shape-to-text:t" inset="1in,0,86.4pt,0">
+                      <w:txbxContent>
+                        <w:sdt>
+                          <w:sdtPr>
+                            <w:rPr>
+                              <w:caps/>
+                              <w:color w:val="4472C4" w:themeColor="accent1"/>
+                              <w:sz w:val="28"/>
+                              <w:szCs w:val="28"/>
+                            </w:rPr>
+                            <w:alias w:val="Subtitle"/>
+                            <w:tag w:val=""/>
+                            <w:id w:val="-1452929454"/>
+                            <w:dataBinding w:prefixMappings="xmlns:ns0='http://purl.org/dc/elements/1.1/' xmlns:ns1='http://schemas.openxmlformats.org/package/2006/metadata/core-properties' " w:xpath="/ns1:coreProperties[1]/ns0:subject[1]" w:storeItemID="{6C3C8BC8-F283-45AE-878A-BAB7291924A1}"/>
+                            <w:text/>
+                          </w:sdtPr>
+                          <w:sdtContent>
+                            <w:p>
+                              <w:pPr>
+                                <w:pStyle w:val="NoSpacing"/>
+                                <w:spacing w:before="40" w:after="40"/>
+                                <w:rPr>
+                                  <w:caps/>
+                                  <w:color w:val="4472C4" w:themeColor="accent1"/>
+                                  <w:sz w:val="28"/>
+                                  <w:szCs w:val="28"/>
+                                </w:rPr>
+                              </w:pPr>
+                              <w:r>
+                                <w:rPr>
+                                  <w:caps/>
+                                  <w:color w:val="4472C4" w:themeColor="accent1"/>
+                                  <w:sz w:val="28"/>
+                                  <w:szCs w:val="28"/>
+                                </w:rPr>
+                                <w:t>A Wi-Fi Controlled Car Using a Raspberry Pi                Created By: Alexander Wittman                               Instructor: David Tarnoff                                                      Class: CSCI 4677-901</w:t>
+                              </w:r>
+                            </w:p>
+                          </w:sdtContent>
+                        </w:sdt>
+                        <w:p>
+                          <w:pPr>
+                            <w:pStyle w:val="NoSpacing"/>
+                            <w:spacing w:before="40" w:after="40"/>
+                            <w:rPr>
+                              <w:caps/>
+                              <w:color w:val="5B9BD5" w:themeColor="accent5"/>
+                              <w:sz w:val="24"/>
+                              <w:szCs w:val="24"/>
+                            </w:rPr>
+                          </w:pPr>
+                        </w:p>
+                      </w:txbxContent>
+                    </v:textbox>
+                    <w10:wrap type="square" anchorx="page" anchory="page"/>
+                  </v:shape>
+                </w:pict>
+              </mc:Fallback>
+            </mc:AlternateContent>
+          </w:r>
+          <w:r>
+            <w:rPr>
+              <w:rFonts w:eastAsiaTheme="minorEastAsia"/>
+              <w:color w:val="FFFFFF" w:themeColor="background1"/>
+              <w:sz w:val="48"/>
+              <w:szCs w:val="48"/>
+            </w:rPr>
+            <w:br w:type="page"/>
+          </w:r>
+        </w:p>
+      </w:sdtContent>
+    </w:sdt>
+    <w:p>
+      <w:pPr>
+        <w:jc w:val="center"/>
+        <w:rPr>
+          <w:rFonts w:cs="Times New Roman"/>
+          <w:b/>
+          <w:bCs/>
+          <w:sz w:val="40"/>
+          <w:szCs w:val="40"/>
+          <w:u w:val="single"/>
+        </w:rPr>
+      </w:pPr>
+      <w:r>
+        <w:rPr>
+          <w:rFonts w:cs="Times New Roman"/>
+          <w:b/>
+          <w:bCs/>
+          <w:sz w:val="40"/>
+          <w:szCs w:val="40"/>
+          <w:u w:val="single"/>
+        </w:rPr>
+        <w:lastRenderedPageBreak/>
+        <w:t>Table of Contents</w:t>
+      </w:r>
+    </w:p>
+    <w:p>
+      <w:pPr>
+        <w:rPr>
+          <w:rFonts w:cs="Times New Roman"/>
+          <w:b/>
+          <w:bCs/>
+          <w:sz w:val="40"/>
+          <w:szCs w:val="40"/>
+          <w:u w:val="single"/>
+        </w:rPr>
+      </w:pPr>
+      <w:r>
+        <w:rPr>
+          <w:rFonts w:cs="Times New Roman"/>
+          <w:b/>
+          <w:bCs/>
+          <w:sz w:val="40"/>
+          <w:szCs w:val="40"/>
+          <w:u w:val="single"/>
+        </w:rPr>
+        <w:br w:type="page"/>
+      </w:r>
+    </w:p>
+    <w:p>
+      <w:pPr>
+        <w:pStyle w:val="Heading1"/>
+        <w:rPr>
+          <w:rFonts w:eastAsiaTheme="minorEastAsia"/>
+          <w:u w:val="single"/>
+        </w:rPr>
+      </w:pPr>
+      <w:r>
+        <w:rPr>
+          <w:rFonts w:eastAsiaTheme="minorEastAsia"/>
+          <w:u w:val="single"/>
+        </w:rPr>
+        <w:lastRenderedPageBreak/>
+        <w:t>System Design</w:t>
+      </w:r>
+      <w:r>
+        <w:rPr>
+          <w:rFonts w:eastAsiaTheme="minorEastAsia"/>
+          <w:u w:val="single"/>
+        </w:rPr>
+        <w:t>:</w:t>
+      </w:r>
+    </w:p>
+    <w:p>
+      <w:r>
+        <w:rPr>
+          <w:noProof/>
+        </w:rPr>
+        <w:drawing>
+          <wp:inline distT="0" distB="0" distL="0" distR="0" wp14:anchorId="35C33674" wp14:editId="3ADF324C">
+            <wp:extent cx="5943600" cy="4897755"/>
+            <wp:effectExtent l="0" t="0" r="0" b="0"/>
+            <wp:docPr id="11" name="Picture 11"/>
+            <wp:cNvGraphicFramePr>
+              <a:graphicFrameLocks xmlns:a="http://schemas.openxmlformats.org/drawingml/2006/main" noChangeAspect="1"/>
+            </wp:cNvGraphicFramePr>
+            <a:graphic xmlns:a="http://schemas.openxmlformats.org/drawingml/2006/main">
+              <a:graphicData uri="http://schemas.openxmlformats.org/drawingml/2006/picture">
+                <pic:pic xmlns:pic="http://schemas.openxmlformats.org/drawingml/2006/picture">
+                  <pic:nvPicPr>
+                    <pic:cNvPr id="0" name="Picture 5"/>
+                    <pic:cNvPicPr>
+                      <a:picLocks noChangeAspect="1" noChangeArrowheads="1"/>
+                    </pic:cNvPicPr>
+                  </pic:nvPicPr>
+                  <pic:blipFill>
+                    <a:blip r:embed="rId7">
+                      <a:extLst>
+                        <a:ext uri="{28A0092B-C50C-407E-A947-70E740481C1C}">
+                          <a14:useLocalDpi xmlns:a14="http://schemas.microsoft.com/office/drawing/2010/main" val="0"/>
+                        </a:ext>
+                      </a:extLst>
+                    </a:blip>
+                    <a:srcRect/>
+                    <a:stretch>
+                      <a:fillRect/>
+                    </a:stretch>
+                  </pic:blipFill>
+                  <pic:spPr bwMode="auto">
+                    <a:xfrm>
+                      <a:off x="0" y="0"/>
+                      <a:ext cx="5943600" cy="4897755"/>
+                    </a:xfrm>
+                    <a:prstGeom prst="rect">
+                      <a:avLst/>
+                    </a:prstGeom>
+                    <a:noFill/>
+                    <a:ln>
+                      <a:noFill/>
+                    </a:ln>
+                  </pic:spPr>
+                </pic:pic>
+              </a:graphicData>
+            </a:graphic>
+          </wp:inline>
+        </w:drawing>
+      </w:r>
+    </w:p>
+    <w:p>
+      <w:pPr>
+        <w:pStyle w:val="Heading1"/>
+        <w:rPr>
+          <w:u w:val="single"/>
+        </w:rPr>
+      </w:pPr>
+      <w:r>
+        <w:rPr>
+          <w:u w:val="single"/>
+        </w:rPr>
+        <w:lastRenderedPageBreak/>
+        <w:t>Electrical Diagram:</w:t>
+      </w:r>
+    </w:p>
+    <w:p>
+      <w:r>
+        <w:rPr>
+          <w:noProof/>
+        </w:rPr>
+        <w:drawing>
+          <wp:inline distT="0" distB="0" distL="0" distR="0" wp14:anchorId="35BB2C03" wp14:editId="274F2ADE">
+            <wp:extent cx="5943600" cy="6172200"/>
+            <wp:effectExtent l="0" t="0" r="0" b="0"/>
+            <wp:docPr id="16" name="Picture 16"/>
+            <wp:cNvGraphicFramePr>
+              <a:graphicFrameLocks xmlns:a="http://schemas.openxmlformats.org/drawingml/2006/main" noChangeAspect="1"/>
+            </wp:cNvGraphicFramePr>
+            <a:graphic xmlns:a="http://schemas.openxmlformats.org/drawingml/2006/main">
+              <a:graphicData uri="http://schemas.openxmlformats.org/drawingml/2006/picture">
+                <pic:pic xmlns:pic="http://schemas.openxmlformats.org/drawingml/2006/picture">
+                  <pic:nvPicPr>
+                    <pic:cNvPr id="0" name="Picture 18"/>
+                    <pic:cNvPicPr>
+                      <a:picLocks noChangeAspect="1" noChangeArrowheads="1"/>
+                    </pic:cNvPicPr>
+                  </pic:nvPicPr>
+                  <pic:blipFill>
+                    <a:blip r:embed="rId8">
+                      <a:extLst>
+                        <a:ext uri="{28A0092B-C50C-407E-A947-70E740481C1C}">
+                          <a14:useLocalDpi xmlns:a14="http://schemas.microsoft.com/office/drawing/2010/main" val="0"/>
+                        </a:ext>
+                      </a:extLst>
+                    </a:blip>
+                    <a:srcRect/>
+                    <a:stretch>
+                      <a:fillRect/>
+                    </a:stretch>
+                  </pic:blipFill>
+                  <pic:spPr bwMode="auto">
+                    <a:xfrm>
+                      <a:off x="0" y="0"/>
+                      <a:ext cx="5943600" cy="6172200"/>
+                    </a:xfrm>
+                    <a:prstGeom prst="rect">
+                      <a:avLst/>
+                    </a:prstGeom>
+                    <a:noFill/>
+                    <a:ln>
+                      <a:noFill/>
+                    </a:ln>
+                  </pic:spPr>
+                </pic:pic>
+              </a:graphicData>
+            </a:graphic>
+          </wp:inline>
+        </w:drawing>
+      </w:r>
+    </w:p>
+    <w:p/>
+    <w:p/>
+    <w:p/>
     <w:p>
       <w:r>
         <w:t>Resources:</w:t>
@@ -13,7 +951,7 @@
           <w:rStyle w:val="Hyperlink"/>
         </w:rPr>
       </w:pPr>
-      <w:hyperlink r:id="rId4" w:history="1">
+      <w:hyperlink r:id="rId9" w:history="1">
         <w:r>
           <w:rPr>
             <w:rStyle w:val="Hyperlink"/>
@@ -22,15 +960,154 @@
         </w:r>
       </w:hyperlink>
     </w:p>
+    <w:p>
+      <w:pPr>
+        <w:rPr>
+          <w:rStyle w:val="Hyperlink"/>
+        </w:rPr>
+      </w:pPr>
+      <w:r>
+        <w:rPr>
+          <w:rStyle w:val="Hyperlink"/>
+        </w:rPr>
+        <w:t>https://lastminuteengineers.com/l298n-dc-stepper-driver-arduino-tutorial/</w:t>
+      </w:r>
+    </w:p>
     <w:p/>
     <w:sectPr>
+      <w:footerReference w:type="default" r:id="rId10"/>
       <w:pgSz w:w="12240" w:h="15840"/>
       <w:pgMar w:top="1440" w:right="1440" w:bottom="1440" w:left="1440" w:header="720" w:footer="720" w:gutter="0"/>
+      <w:pgBorders w:display="firstPage" w:offsetFrom="page">
+        <w:top w:val="thinThickThinMediumGap" w:sz="24" w:space="24" w:color="auto"/>
+        <w:left w:val="thinThickThinMediumGap" w:sz="24" w:space="24" w:color="auto"/>
+        <w:bottom w:val="thinThickThinMediumGap" w:sz="24" w:space="24" w:color="auto"/>
+        <w:right w:val="thinThickThinMediumGap" w:sz="24" w:space="24" w:color="auto"/>
+      </w:pgBorders>
+      <w:pgNumType w:start="0"/>
       <w:cols w:space="720"/>
+      <w:titlePg/>
       <w:docGrid w:linePitch="360"/>
     </w:sectPr>
   </w:body>
 </w:document>
+</file>
+
+<file path=word/endnotes.xml><?xml version="1.0" encoding="utf-8"?>
+<w:endnotes xmlns:wpc="http://schemas.microsoft.com/office/word/2010/wordprocessingCanvas" xmlns:cx="http://schemas.microsoft.com/office/drawing/2014/chartex" xmlns:cx1="http://schemas.microsoft.com/office/drawing/2015/9/8/chartex" xmlns:cx2="http://schemas.microsoft.com/office/drawing/2015/10/21/chartex" xmlns:cx3="http://schemas.microsoft.com/office/drawing/2016/5/9/chartex" xmlns:cx4="http://schemas.microsoft.com/office/drawing/2016/5/10/chartex" xmlns:cx5="http://schemas.microsoft.com/office/drawing/2016/5/11/chartex" xmlns:cx6="http://schemas.microsoft.com/office/drawing/2016/5/12/chartex" xmlns:cx7="http://schemas.microsoft.com/office/drawing/2016/5/13/chartex" xmlns:cx8="http://schemas.microsoft.com/office/drawing/2016/5/14/chartex" xmlns:mc="http://schemas.openxmlformats.org/markup-compatibility/2006" xmlns:aink="http://schemas.microsoft.com/office/drawing/2016/ink" xmlns:am3d="http://schemas.microsoft.com/office/drawing/2017/model3d" xmlns:o="urn:schemas-microsoft-com:office:office" xmlns:r="http://schemas.openxmlformats.org/officeDocument/2006/relationships" xmlns:m="http://schemas.openxmlformats.org/officeDocument/2006/math" xmlns:v="urn:schemas-microsoft-com:vml" xmlns:wp14="http://schemas.microsoft.com/office/word/2010/wordprocessingDrawing" xmlns:wp="http://schemas.openxmlformats.org/drawingml/2006/wordprocessingDrawing" xmlns:w10="urn:schemas-microsoft-com:office:word" xmlns:w="http://schemas.openxmlformats.org/wordprocessingml/2006/main" xmlns:w14="http://schemas.microsoft.com/office/word/2010/wordml" xmlns:w15="http://schemas.microsoft.com/office/word/2012/wordml" xmlns:w16cex="http://schemas.microsoft.com/office/word/2018/wordml/cex" xmlns:w16cid="http://schemas.microsoft.com/office/word/2016/wordml/cid" xmlns:w16="http://schemas.microsoft.com/office/word/2018/wordml" xmlns:w16se="http://schemas.microsoft.com/office/word/2015/wordml/symex" xmlns:wpg="http://schemas.microsoft.com/office/word/2010/wordprocessingGroup" xmlns:wpi="http://schemas.microsoft.com/office/word/2010/wordprocessingInk" xmlns:wne="http://schemas.microsoft.com/office/word/2006/wordml" xmlns:wps="http://schemas.microsoft.com/office/word/2010/wordprocessingShape" mc:Ignorable="w14 w15 w16se w16cid w16 w16cex wp14">
+  <w:endnote w:type="separator" w:id="-1">
+    <w:p>
+      <w:pPr>
+        <w:spacing w:after="0" w:line="240" w:lineRule="auto"/>
+      </w:pPr>
+      <w:r>
+        <w:separator/>
+      </w:r>
+    </w:p>
+  </w:endnote>
+  <w:endnote w:type="continuationSeparator" w:id="0">
+    <w:p>
+      <w:pPr>
+        <w:spacing w:after="0" w:line="240" w:lineRule="auto"/>
+      </w:pPr>
+      <w:r>
+        <w:continuationSeparator/>
+      </w:r>
+    </w:p>
+  </w:endnote>
+</w:endnotes>
+</file>
+
+<file path=word/footer1.xml><?xml version="1.0" encoding="utf-8"?>
+<w:ftr xmlns:wpc="http://schemas.microsoft.com/office/word/2010/wordprocessingCanvas" xmlns:cx="http://schemas.microsoft.com/office/drawing/2014/chartex" xmlns:cx1="http://schemas.microsoft.com/office/drawing/2015/9/8/chartex" xmlns:cx2="http://schemas.microsoft.com/office/drawing/2015/10/21/chartex" xmlns:cx3="http://schemas.microsoft.com/office/drawing/2016/5/9/chartex" xmlns:cx4="http://schemas.microsoft.com/office/drawing/2016/5/10/chartex" xmlns:cx5="http://schemas.microsoft.com/office/drawing/2016/5/11/chartex" xmlns:cx6="http://schemas.microsoft.com/office/drawing/2016/5/12/chartex" xmlns:cx7="http://schemas.microsoft.com/office/drawing/2016/5/13/chartex" xmlns:cx8="http://schemas.microsoft.com/office/drawing/2016/5/14/chartex" xmlns:mc="http://schemas.openxmlformats.org/markup-compatibility/2006" xmlns:aink="http://schemas.microsoft.com/office/drawing/2016/ink" xmlns:am3d="http://schemas.microsoft.com/office/drawing/2017/model3d" xmlns:o="urn:schemas-microsoft-com:office:office" xmlns:r="http://schemas.openxmlformats.org/officeDocument/2006/relationships" xmlns:m="http://schemas.openxmlformats.org/officeDocument/2006/math" xmlns:v="urn:schemas-microsoft-com:vml" xmlns:wp14="http://schemas.microsoft.com/office/word/2010/wordprocessingDrawing" xmlns:wp="http://schemas.openxmlformats.org/drawingml/2006/wordprocessingDrawing" xmlns:w10="urn:schemas-microsoft-com:office:word" xmlns:w="http://schemas.openxmlformats.org/wordprocessingml/2006/main" xmlns:w14="http://schemas.microsoft.com/office/word/2010/wordml" xmlns:w15="http://schemas.microsoft.com/office/word/2012/wordml" xmlns:w16cex="http://schemas.microsoft.com/office/word/2018/wordml/cex" xmlns:w16cid="http://schemas.microsoft.com/office/word/2016/wordml/cid" xmlns:w16="http://schemas.microsoft.com/office/word/2018/wordml" xmlns:w16se="http://schemas.microsoft.com/office/word/2015/wordml/symex" xmlns:wpg="http://schemas.microsoft.com/office/word/2010/wordprocessingGroup" xmlns:wpi="http://schemas.microsoft.com/office/word/2010/wordprocessingInk" xmlns:wne="http://schemas.microsoft.com/office/word/2006/wordml" xmlns:wps="http://schemas.microsoft.com/office/word/2010/wordprocessingShape" mc:Ignorable="w14 w15 w16se w16cid w16 w16cex wp14">
+  <w:sdt>
+    <w:sdtPr>
+      <w:id w:val="311066209"/>
+      <w:docPartObj>
+        <w:docPartGallery w:val="Page Numbers (Bottom of Page)"/>
+        <w:docPartUnique/>
+      </w:docPartObj>
+    </w:sdtPr>
+    <w:sdtEndPr>
+      <w:rPr>
+        <w:color w:val="7F7F7F" w:themeColor="background1" w:themeShade="7F"/>
+        <w:spacing w:val="60"/>
+      </w:rPr>
+    </w:sdtEndPr>
+    <w:sdtContent>
+      <w:p>
+        <w:pPr>
+          <w:pStyle w:val="Footer"/>
+          <w:pBdr>
+            <w:top w:val="single" w:sz="4" w:space="1" w:color="D9D9D9" w:themeColor="background1" w:themeShade="D9"/>
+          </w:pBdr>
+          <w:jc w:val="right"/>
+        </w:pPr>
+        <w:r>
+          <w:fldChar w:fldCharType="begin"/>
+        </w:r>
+        <w:r>
+          <w:instrText xml:space="preserve"> PAGE   \* MERGEFORMAT </w:instrText>
+        </w:r>
+        <w:r>
+          <w:fldChar w:fldCharType="separate"/>
+        </w:r>
+        <w:r>
+          <w:rPr>
+            <w:noProof/>
+          </w:rPr>
+          <w:t>2</w:t>
+        </w:r>
+        <w:r>
+          <w:rPr>
+            <w:noProof/>
+          </w:rPr>
+          <w:fldChar w:fldCharType="end"/>
+        </w:r>
+        <w:r>
+          <w:t xml:space="preserve"> | </w:t>
+        </w:r>
+        <w:r>
+          <w:rPr>
+            <w:color w:val="7F7F7F" w:themeColor="background1" w:themeShade="7F"/>
+            <w:spacing w:val="60"/>
+          </w:rPr>
+          <w:t>Page</w:t>
+        </w:r>
+      </w:p>
+    </w:sdtContent>
+  </w:sdt>
+  <w:p>
+    <w:pPr>
+      <w:pStyle w:val="Footer"/>
+    </w:pPr>
+  </w:p>
+</w:ftr>
+</file>
+
+<file path=word/footnotes.xml><?xml version="1.0" encoding="utf-8"?>
+<w:footnotes xmlns:wpc="http://schemas.microsoft.com/office/word/2010/wordprocessingCanvas" xmlns:cx="http://schemas.microsoft.com/office/drawing/2014/chartex" xmlns:cx1="http://schemas.microsoft.com/office/drawing/2015/9/8/chartex" xmlns:cx2="http://schemas.microsoft.com/office/drawing/2015/10/21/chartex" xmlns:cx3="http://schemas.microsoft.com/office/drawing/2016/5/9/chartex" xmlns:cx4="http://schemas.microsoft.com/office/drawing/2016/5/10/chartex" xmlns:cx5="http://schemas.microsoft.com/office/drawing/2016/5/11/chartex" xmlns:cx6="http://schemas.microsoft.com/office/drawing/2016/5/12/chartex" xmlns:cx7="http://schemas.microsoft.com/office/drawing/2016/5/13/chartex" xmlns:cx8="http://schemas.microsoft.com/office/drawing/2016/5/14/chartex" xmlns:mc="http://schemas.openxmlformats.org/markup-compatibility/2006" xmlns:aink="http://schemas.microsoft.com/office/drawing/2016/ink" xmlns:am3d="http://schemas.microsoft.com/office/drawing/2017/model3d" xmlns:o="urn:schemas-microsoft-com:office:office" xmlns:r="http://schemas.openxmlformats.org/officeDocument/2006/relationships" xmlns:m="http://schemas.openxmlformats.org/officeDocument/2006/math" xmlns:v="urn:schemas-microsoft-com:vml" xmlns:wp14="http://schemas.microsoft.com/office/word/2010/wordprocessingDrawing" xmlns:wp="http://schemas.openxmlformats.org/drawingml/2006/wordprocessingDrawing" xmlns:w10="urn:schemas-microsoft-com:office:word" xmlns:w="http://schemas.openxmlformats.org/wordprocessingml/2006/main" xmlns:w14="http://schemas.microsoft.com/office/word/2010/wordml" xmlns:w15="http://schemas.microsoft.com/office/word/2012/wordml" xmlns:w16cex="http://schemas.microsoft.com/office/word/2018/wordml/cex" xmlns:w16cid="http://schemas.microsoft.com/office/word/2016/wordml/cid" xmlns:w16="http://schemas.microsoft.com/office/word/2018/wordml" xmlns:w16se="http://schemas.microsoft.com/office/word/2015/wordml/symex" xmlns:wpg="http://schemas.microsoft.com/office/word/2010/wordprocessingGroup" xmlns:wpi="http://schemas.microsoft.com/office/word/2010/wordprocessingInk" xmlns:wne="http://schemas.microsoft.com/office/word/2006/wordml" xmlns:wps="http://schemas.microsoft.com/office/word/2010/wordprocessingShape" mc:Ignorable="w14 w15 w16se w16cid w16 w16cex wp14">
+  <w:footnote w:type="separator" w:id="-1">
+    <w:p>
+      <w:pPr>
+        <w:spacing w:after="0" w:line="240" w:lineRule="auto"/>
+      </w:pPr>
+      <w:r>
+        <w:separator/>
+      </w:r>
+    </w:p>
+  </w:footnote>
+  <w:footnote w:type="continuationSeparator" w:id="0">
+    <w:p>
+      <w:pPr>
+        <w:spacing w:after="0" w:line="240" w:lineRule="auto"/>
+      </w:pPr>
+      <w:r>
+        <w:continuationSeparator/>
+      </w:r>
+    </w:p>
+  </w:footnote>
+</w:footnotes>
 </file>
 
 <file path=word/styles.xml><?xml version="1.0" encoding="utf-8"?>
@@ -431,11 +1508,36 @@
   <w:style w:type="paragraph" w:default="1" w:styleId="Normal">
     <w:name w:val="Normal"/>
     <w:qFormat/>
+    <w:rsid w:val="003C2CA3"/>
+    <w:rPr>
+      <w:rFonts w:ascii="Times New Roman" w:hAnsi="Times New Roman"/>
+      <w:sz w:val="24"/>
+    </w:rPr>
+  </w:style>
+  <w:style w:type="paragraph" w:styleId="Heading1">
+    <w:name w:val="heading 1"/>
+    <w:basedOn w:val="Normal"/>
+    <w:next w:val="Normal"/>
+    <w:link w:val="Heading1Char"/>
+    <w:uiPriority w:val="9"/>
+    <w:qFormat/>
+    <w:rsid w:val="00130141"/>
+    <w:pPr>
+      <w:keepNext/>
+      <w:keepLines/>
+      <w:spacing w:before="240" w:after="0"/>
+      <w:outlineLvl w:val="0"/>
+    </w:pPr>
+    <w:rPr>
+      <w:rFonts w:asciiTheme="majorHAnsi" w:eastAsiaTheme="majorEastAsia" w:hAnsiTheme="majorHAnsi" w:cstheme="majorBidi"/>
+      <w:color w:val="2F5496" w:themeColor="accent1" w:themeShade="BF"/>
+      <w:sz w:val="32"/>
+      <w:szCs w:val="32"/>
+    </w:rPr>
   </w:style>
   <w:style w:type="character" w:default="1" w:styleId="DefaultParagraphFont">
     <w:name w:val="Default Paragraph Font"/>
     <w:uiPriority w:val="1"/>
-    <w:semiHidden/>
     <w:unhideWhenUsed/>
   </w:style>
   <w:style w:type="table" w:default="1" w:styleId="TableNormal">
@@ -492,6 +1594,86 @@
     <w:rPr>
       <w:color w:val="954F72" w:themeColor="followedHyperlink"/>
       <w:u w:val="single"/>
+    </w:rPr>
+  </w:style>
+  <w:style w:type="paragraph" w:styleId="Header">
+    <w:name w:val="header"/>
+    <w:basedOn w:val="Normal"/>
+    <w:link w:val="HeaderChar"/>
+    <w:uiPriority w:val="99"/>
+    <w:unhideWhenUsed/>
+    <w:rsid w:val="00DB3FB1"/>
+    <w:pPr>
+      <w:tabs>
+        <w:tab w:val="center" w:pos="4680"/>
+        <w:tab w:val="right" w:pos="9360"/>
+      </w:tabs>
+      <w:spacing w:after="0" w:line="240" w:lineRule="auto"/>
+    </w:pPr>
+  </w:style>
+  <w:style w:type="character" w:customStyle="1" w:styleId="HeaderChar">
+    <w:name w:val="Header Char"/>
+    <w:basedOn w:val="DefaultParagraphFont"/>
+    <w:link w:val="Header"/>
+    <w:uiPriority w:val="99"/>
+    <w:rsid w:val="00DB3FB1"/>
+  </w:style>
+  <w:style w:type="paragraph" w:styleId="Footer">
+    <w:name w:val="footer"/>
+    <w:basedOn w:val="Normal"/>
+    <w:link w:val="FooterChar"/>
+    <w:uiPriority w:val="99"/>
+    <w:unhideWhenUsed/>
+    <w:rsid w:val="00DB3FB1"/>
+    <w:pPr>
+      <w:tabs>
+        <w:tab w:val="center" w:pos="4680"/>
+        <w:tab w:val="right" w:pos="9360"/>
+      </w:tabs>
+      <w:spacing w:after="0" w:line="240" w:lineRule="auto"/>
+    </w:pPr>
+  </w:style>
+  <w:style w:type="character" w:customStyle="1" w:styleId="FooterChar">
+    <w:name w:val="Footer Char"/>
+    <w:basedOn w:val="DefaultParagraphFont"/>
+    <w:link w:val="Footer"/>
+    <w:uiPriority w:val="99"/>
+    <w:rsid w:val="00DB3FB1"/>
+  </w:style>
+  <w:style w:type="paragraph" w:styleId="NoSpacing">
+    <w:name w:val="No Spacing"/>
+    <w:link w:val="NoSpacingChar"/>
+    <w:uiPriority w:val="1"/>
+    <w:qFormat/>
+    <w:rsid w:val="00DB3FB1"/>
+    <w:pPr>
+      <w:spacing w:after="0" w:line="240" w:lineRule="auto"/>
+    </w:pPr>
+    <w:rPr>
+      <w:rFonts w:eastAsiaTheme="minorEastAsia"/>
+    </w:rPr>
+  </w:style>
+  <w:style w:type="character" w:customStyle="1" w:styleId="NoSpacingChar">
+    <w:name w:val="No Spacing Char"/>
+    <w:basedOn w:val="DefaultParagraphFont"/>
+    <w:link w:val="NoSpacing"/>
+    <w:uiPriority w:val="1"/>
+    <w:rsid w:val="00DB3FB1"/>
+    <w:rPr>
+      <w:rFonts w:eastAsiaTheme="minorEastAsia"/>
+    </w:rPr>
+  </w:style>
+  <w:style w:type="character" w:customStyle="1" w:styleId="Heading1Char">
+    <w:name w:val="Heading 1 Char"/>
+    <w:basedOn w:val="DefaultParagraphFont"/>
+    <w:link w:val="Heading1"/>
+    <w:uiPriority w:val="9"/>
+    <w:rsid w:val="00130141"/>
+    <w:rPr>
+      <w:rFonts w:asciiTheme="majorHAnsi" w:eastAsiaTheme="majorEastAsia" w:hAnsiTheme="majorHAnsi" w:cstheme="majorBidi"/>
+      <w:color w:val="2F5496" w:themeColor="accent1" w:themeShade="BF"/>
+      <w:sz w:val="32"/>
+      <w:szCs w:val="32"/>
     </w:rPr>
   </w:style>
 </w:styles>

</xml_diff>